<commit_message>
Update Documents/Báo cáo - XT.docx
</commit_message>
<xml_diff>
--- a/Documents/Báo cáo - XT.docx
+++ b/Documents/Báo cáo - XT.docx
@@ -564,7 +564,10 @@
           </w:tcPr>
           <w:p>
             <w:r>
-              <w:t xml:space="preserve">Tạo một đối tượng Message chứa những thông tin cần thiết </w:t>
+              <w:t>C</w:t>
+            </w:r>
+            <w:r>
+              <w:t xml:space="preserve">hứa những thông tin cần thiết </w:t>
             </w:r>
             <w:r>
               <w:t>của</w:t>
@@ -579,13 +582,17 @@
               <w:t xml:space="preserve"> để lưu trữ thông tin tin nhắn.</w:t>
             </w:r>
             <w:r>
-              <w:t xml:space="preserve"> Truyền yêu cầu kiểu Message từ Giao diện vào đối tượng SocketClient để thực thi chức năng cho chương trình (đăng nhập, đăng ký, </w:t>
-            </w:r>
-            <w:proofErr w:type="gramStart"/>
-            <w:r>
-              <w:t>upload,…</w:t>
-            </w:r>
-            <w:proofErr w:type="gramEnd"/>
+              <w:t xml:space="preserve"> Truyền yêu cầu kiểu Message từ Giao diện vào đối tượng SocketClient để thực thi chức năng cho chương trình (đăng nhập, đăng ký, upload,</w:t>
+            </w:r>
+            <w:r>
+              <w:t xml:space="preserve"> </w:t>
+            </w:r>
+            <w:r>
+              <w:t>…</w:t>
+            </w:r>
+            <w:r>
+              <w:t xml:space="preserve"> </w:t>
+            </w:r>
             <w:r>
               <w:t>).</w:t>
             </w:r>
@@ -635,7 +642,10 @@
           </w:tcPr>
           <w:p>
             <w:r>
-              <w:t>Tạo một đối tượng Download lấy những thuộc tính từ giao diện chat như Server</w:t>
+              <w:t>L</w:t>
+            </w:r>
+            <w:r>
+              <w:t>ấy những thuộc tính từ giao diện chat như Server</w:t>
             </w:r>
             <w:r>
               <w:t>S</w:t>
@@ -704,22 +714,10 @@
           </w:tcPr>
           <w:p>
             <w:r>
-              <w:t xml:space="preserve">Tạo một đối tượng </w:t>
-            </w:r>
-            <w:r>
-              <w:t>Upload</w:t>
-            </w:r>
-            <w:r>
-              <w:t xml:space="preserve"> lấy những thuộc tính như </w:t>
-            </w:r>
-            <w:r>
-              <w:t>địa chỉ máy chủ</w:t>
-            </w:r>
-            <w:r>
-              <w:t xml:space="preserve">, port, </w:t>
-            </w:r>
-            <w:r>
-              <w:t>Fil</w:t>
+              <w:t>L</w:t>
+            </w:r>
+            <w:r>
+              <w:t>ấy những thuộc tính như địa chỉ máy chủ, port, Fil</w:t>
             </w:r>
             <w:r>
               <w:t xml:space="preserve">e và đối tượng </w:t>
@@ -766,19 +764,46 @@
           <w:tcPr>
             <w:tcW w:w="1620" w:type="dxa"/>
           </w:tcPr>
-          <w:p/>
+          <w:p>
+            <w:r>
+              <w:t>History</w:t>
+            </w:r>
+          </w:p>
         </w:tc>
         <w:tc>
           <w:tcPr>
             <w:tcW w:w="1440" w:type="dxa"/>
           </w:tcPr>
-          <w:p/>
+          <w:p>
+            <w:r>
+              <w:t>Đào Xuân Thủy</w:t>
+            </w:r>
+          </w:p>
         </w:tc>
         <w:tc>
           <w:tcPr>
             <w:tcW w:w="5665" w:type="dxa"/>
           </w:tcPr>
-          <w:p/>
+          <w:p>
+            <w:r>
+              <w:t>Q</w:t>
+            </w:r>
+            <w:r>
+              <w:t>uản lý lịch sử chat sẽ thực hi</w:t>
+            </w:r>
+            <w:r>
+              <w:t>ện</w:t>
+            </w:r>
+            <w:r>
+              <w:t xml:space="preserve"> c</w:t>
+            </w:r>
+            <w:r>
+              <w:t>á</w:t>
+            </w:r>
+            <w:r>
+              <w:t>c chức năng: thêm một Message vào file XML dùng để lưu trữ và điễn dữ liệu vào giao diện hiển thị lịch sử.</w:t>
+            </w:r>
+          </w:p>
         </w:tc>
       </w:tr>
       <w:tr>
@@ -799,85 +824,72 @@
           <w:tcPr>
             <w:tcW w:w="1620" w:type="dxa"/>
           </w:tcPr>
-          <w:p/>
+          <w:p>
+            <w:r>
+              <w:t>SocketClie</w:t>
+            </w:r>
+            <w:r>
+              <w:t>n</w:t>
+            </w:r>
+            <w:r>
+              <w:t>t</w:t>
+            </w:r>
+          </w:p>
         </w:tc>
         <w:tc>
           <w:tcPr>
             <w:tcW w:w="1440" w:type="dxa"/>
           </w:tcPr>
-          <w:p/>
+          <w:p>
+            <w:r>
+              <w:t>Đào Xuân Thủy</w:t>
+            </w:r>
+          </w:p>
         </w:tc>
         <w:tc>
           <w:tcPr>
             <w:tcW w:w="5665" w:type="dxa"/>
           </w:tcPr>
-          <w:p/>
-        </w:tc>
-      </w:tr>
-      <w:tr>
-        <w:tc>
-          <w:tcPr>
-            <w:tcW w:w="625" w:type="dxa"/>
-          </w:tcPr>
-          <w:p>
-            <w:pPr>
-              <w:jc w:val="center"/>
-            </w:pPr>
-            <w:r>
-              <w:t>6</w:t>
-            </w:r>
-          </w:p>
-        </w:tc>
-        <w:tc>
-          <w:tcPr>
-            <w:tcW w:w="1620" w:type="dxa"/>
-          </w:tcPr>
-          <w:p/>
-        </w:tc>
-        <w:tc>
-          <w:tcPr>
-            <w:tcW w:w="1440" w:type="dxa"/>
-          </w:tcPr>
-          <w:p/>
-        </w:tc>
-        <w:tc>
-          <w:tcPr>
-            <w:tcW w:w="5665" w:type="dxa"/>
-          </w:tcPr>
-          <w:p/>
-        </w:tc>
-      </w:tr>
-      <w:tr>
-        <w:tc>
-          <w:tcPr>
-            <w:tcW w:w="625" w:type="dxa"/>
-          </w:tcPr>
-          <w:p>
-            <w:pPr>
-              <w:jc w:val="center"/>
-            </w:pPr>
-            <w:r>
-              <w:t>7</w:t>
-            </w:r>
-          </w:p>
-        </w:tc>
-        <w:tc>
-          <w:tcPr>
-            <w:tcW w:w="1620" w:type="dxa"/>
-          </w:tcPr>
-          <w:p/>
-        </w:tc>
-        <w:tc>
-          <w:tcPr>
-            <w:tcW w:w="1440" w:type="dxa"/>
-          </w:tcPr>
-          <w:p/>
-        </w:tc>
-        <w:tc>
-          <w:tcPr>
-            <w:tcW w:w="5665" w:type="dxa"/>
-          </w:tcPr>
-          <w:p/>
+          <w:p>
+            <w:r>
+              <w:t>Lấy những thuộc tính từ giao diện chat như port, Socket</w:t>
+            </w:r>
+            <w:r>
+              <w:t>, địa chỉ máy chủ</w:t>
+            </w:r>
+            <w:r>
+              <w:t>, History</w:t>
+            </w:r>
+            <w:r>
+              <w:t xml:space="preserve"> và các thuộc tính khác: </w:t>
+            </w:r>
+            <w:r>
+              <w:t>FileOutputStream</w:t>
+            </w:r>
+            <w:r>
+              <w:t xml:space="preserve">, </w:t>
+            </w:r>
+            <w:r>
+              <w:t>InputStream</w:t>
+            </w:r>
+            <w:r>
+              <w:t xml:space="preserve"> lấy từ socket</w:t>
+            </w:r>
+            <w:r>
+              <w:t>.</w:t>
+            </w:r>
+            <w:r>
+              <w:t xml:space="preserve"> </w:t>
+            </w:r>
+          </w:p>
+          <w:p>
+            <w:r>
+              <w:t>Quản lý các chức năng của giao diện chat</w:t>
+            </w:r>
+            <w:r>
+              <w:t>: gửi tin nhắn, nhận tin nhắn, đăng nhập, kết nối tới server, đăng ký, đăng xuất, download/upload file</w:t>
+            </w:r>
+          </w:p>
         </w:tc>
       </w:tr>
     </w:tbl>
@@ -918,6 +930,7 @@
           </w:tcPr>
           <w:p>
             <w:r>
+              <w:lastRenderedPageBreak/>
               <w:t>TT</w:t>
             </w:r>
           </w:p>
@@ -938,11 +951,7 @@
           </w:tcPr>
           <w:p>
             <w:r>
-              <w:t xml:space="preserve">Tên các SV phụ trách viết (Nếu là </w:t>
-            </w:r>
-            <w:r>
-              <w:lastRenderedPageBreak/>
-              <w:t>code lấy từ ngồn khác thì phải chỉ rõ lấy từ nguồn nào)</w:t>
+              <w:t>Tên các SV phụ trách viết (Nếu là code lấy từ ngồn khác thì phải chỉ rõ lấy từ nguồn nào)</w:t>
             </w:r>
           </w:p>
         </w:tc>
@@ -952,12 +961,7 @@
           </w:tcPr>
           <w:p>
             <w:r>
-              <w:lastRenderedPageBreak/>
-              <w:t xml:space="preserve">Mục đích chính của phương thức </w:t>
-            </w:r>
-            <w:r>
-              <w:lastRenderedPageBreak/>
-              <w:t>trong chương trình</w:t>
+              <w:t>Mục đích chính của phương thức trong chương trình</w:t>
             </w:r>
           </w:p>
         </w:tc>
@@ -967,7 +971,6 @@
           </w:tcPr>
           <w:p>
             <w:r>
-              <w:lastRenderedPageBreak/>
               <w:t>Input</w:t>
             </w:r>
           </w:p>
@@ -988,11 +991,7 @@
           </w:tcPr>
           <w:p>
             <w:r>
-              <w:t xml:space="preserve">Mã giả (lưu ý viết dạng mã giả thuật </w:t>
-            </w:r>
-            <w:r>
-              <w:lastRenderedPageBreak/>
-              <w:t>toán dùng trong phương thức)</w:t>
+              <w:t>Mã giả (lưu ý viết dạng mã giả thuật toán dùng trong phương thức)</w:t>
             </w:r>
           </w:p>
         </w:tc>
@@ -1002,12 +1001,7 @@
           </w:tcPr>
           <w:p>
             <w:r>
-              <w:lastRenderedPageBreak/>
-              <w:t xml:space="preserve">Tên file có gọi sử dụng phương thức. </w:t>
-            </w:r>
-            <w:r>
-              <w:lastRenderedPageBreak/>
-              <w:t>Liệt kê số dòng vị trí gọi.</w:t>
+              <w:t>Tên file có gọi sử dụng phương thức. Liệt kê số dòng vị trí gọi.</w:t>
             </w:r>
           </w:p>
         </w:tc>
@@ -1411,6 +1405,7 @@
               <w:rPr>
                 <w:b/>
               </w:rPr>
+              <w:lastRenderedPageBreak/>
               <w:t>Runnable</w:t>
             </w:r>
             <w:proofErr w:type="gramEnd"/>
@@ -1425,6 +1420,7 @@
           </w:tcPr>
           <w:p>
             <w:r>
+              <w:lastRenderedPageBreak/>
               <w:t>Đào Xuân Thủy</w:t>
             </w:r>
           </w:p>
@@ -1435,7 +1431,11 @@
           </w:tcPr>
           <w:p>
             <w:r>
-              <w:t>Thực hiện lưu tệp tải từ màn hình chat về máy</w:t>
+              <w:t xml:space="preserve">Thực hiện lưu tệp tải từ màn </w:t>
+            </w:r>
+            <w:r>
+              <w:lastRenderedPageBreak/>
+              <w:t>hình chat về máy</w:t>
             </w:r>
             <w:r>
               <w:t>.</w:t>
@@ -1473,6 +1473,7 @@
           </w:p>
           <w:p>
             <w:r>
+              <w:lastRenderedPageBreak/>
               <w:t xml:space="preserve">Tạo một buffer kiểu </w:t>
             </w:r>
             <w:proofErr w:type="gramStart"/>
@@ -1486,29 +1487,23 @@
           </w:p>
           <w:p>
             <w:r>
+              <w:t>Đọc dữ liệu từ buffer và dùng OutputStream để ghi;</w:t>
+            </w:r>
+          </w:p>
+          <w:p>
+            <w:r>
+              <w:t>Đóng kết nối Input/Output Stream và socket;</w:t>
+            </w:r>
+          </w:p>
+        </w:tc>
+        <w:tc>
+          <w:tcPr>
+            <w:tcW w:w="1626" w:type="dxa"/>
+          </w:tcPr>
+          <w:p>
+            <w:r>
               <w:lastRenderedPageBreak/>
-              <w:t>Đọc dữ liệu từ buffer và dùng OutputStream để ghi;</w:t>
-            </w:r>
-          </w:p>
-          <w:p>
-            <w:r>
-              <w:t>Đóng kết nối Input/Output Stream và socket;</w:t>
-            </w:r>
-          </w:p>
-        </w:tc>
-        <w:tc>
-          <w:tcPr>
-            <w:tcW w:w="1626" w:type="dxa"/>
-          </w:tcPr>
-          <w:p>
-            <w:r>
-              <w:lastRenderedPageBreak/>
-              <w:t xml:space="preserve">- </w:t>
-            </w:r>
-            <w:bookmarkStart w:id="0" w:name="_GoBack"/>
-            <w:bookmarkEnd w:id="0"/>
-            <w:r>
-              <w:t>Chưa được sử dụng.</w:t>
+              <w:t>- Chưa được sử dụng.</w:t>
             </w:r>
           </w:p>
         </w:tc>
@@ -1517,10 +1512,7 @@
     <w:p/>
     <w:p>
       <w:r>
-        <w:t xml:space="preserve">Mẫu bảng mô tả các phương thức trong lớp </w:t>
-      </w:r>
-      <w:r>
-        <w:t>Upload:</w:t>
+        <w:t>Mẫu bảng mô tả các phương thức trong lớp Upload:</w:t>
       </w:r>
     </w:p>
     <w:tbl>
@@ -1909,7 +1901,11 @@
           </w:p>
           <w:p>
             <w:r>
-              <w:t>Thông báo upload thành công</w:t>
+              <w:t xml:space="preserve">Thông báo upload thành </w:t>
+            </w:r>
+            <w:r>
+              <w:lastRenderedPageBreak/>
+              <w:t>công</w:t>
             </w:r>
             <w:r>
               <w:t xml:space="preserve"> trên TextField</w:t>
@@ -1920,7 +1916,6 @@
           </w:p>
           <w:p>
             <w:r>
-              <w:lastRenderedPageBreak/>
               <w:t>Đóng kết nối Input/Output Stream và socket;</w:t>
             </w:r>
           </w:p>
@@ -1935,6 +1930,1149 @@
               <w:t>- Chưa được sử dụng.</w:t>
             </w:r>
           </w:p>
+        </w:tc>
+      </w:tr>
+    </w:tbl>
+    <w:p/>
+    <w:p>
+      <w:r>
+        <w:t xml:space="preserve">Mẫu bảng mô tả các phương thức trong lớp </w:t>
+      </w:r>
+      <w:r>
+        <w:t>History</w:t>
+      </w:r>
+      <w:r>
+        <w:t>:</w:t>
+      </w:r>
+    </w:p>
+    <w:tbl>
+      <w:tblPr>
+        <w:tblStyle w:val="TableGrid"/>
+        <w:tblW w:w="0" w:type="auto"/>
+        <w:tblLook w:val="04A0" w:firstRow="1" w:lastRow="0" w:firstColumn="1" w:lastColumn="0" w:noHBand="0" w:noVBand="1"/>
+      </w:tblPr>
+      <w:tblGrid>
+        <w:gridCol w:w="409"/>
+        <w:gridCol w:w="1222"/>
+        <w:gridCol w:w="723"/>
+        <w:gridCol w:w="1296"/>
+        <w:gridCol w:w="1296"/>
+        <w:gridCol w:w="788"/>
+        <w:gridCol w:w="2267"/>
+        <w:gridCol w:w="1349"/>
+      </w:tblGrid>
+      <w:tr>
+        <w:tc>
+          <w:tcPr>
+            <w:tcW w:w="436" w:type="dxa"/>
+          </w:tcPr>
+          <w:p>
+            <w:r>
+              <w:t>TT</w:t>
+            </w:r>
+          </w:p>
+        </w:tc>
+        <w:tc>
+          <w:tcPr>
+            <w:tcW w:w="1183" w:type="dxa"/>
+          </w:tcPr>
+          <w:p>
+            <w:r>
+              <w:t>Tên phương thức</w:t>
+            </w:r>
+          </w:p>
+        </w:tc>
+        <w:tc>
+          <w:tcPr>
+            <w:tcW w:w="961" w:type="dxa"/>
+          </w:tcPr>
+          <w:p>
+            <w:r>
+              <w:t>Tên các SV phụ trách viết (Nếu là code lấy từ ngồn khác thì phải chỉ rõ lấy từ nguồn nào)</w:t>
+            </w:r>
+          </w:p>
+        </w:tc>
+        <w:tc>
+          <w:tcPr>
+            <w:tcW w:w="1241" w:type="dxa"/>
+          </w:tcPr>
+          <w:p>
+            <w:r>
+              <w:t>Mục đích chính của phương thức trong chương trình</w:t>
+            </w:r>
+          </w:p>
+        </w:tc>
+        <w:tc>
+          <w:tcPr>
+            <w:tcW w:w="1197" w:type="dxa"/>
+          </w:tcPr>
+          <w:p>
+            <w:r>
+              <w:t>Input</w:t>
+            </w:r>
+          </w:p>
+        </w:tc>
+        <w:tc>
+          <w:tcPr>
+            <w:tcW w:w="864" w:type="dxa"/>
+          </w:tcPr>
+          <w:p>
+            <w:r>
+              <w:t>Output</w:t>
+            </w:r>
+          </w:p>
+        </w:tc>
+        <w:tc>
+          <w:tcPr>
+            <w:tcW w:w="1842" w:type="dxa"/>
+          </w:tcPr>
+          <w:p>
+            <w:r>
+              <w:t>Mã giả (lưu ý viết dạng mã giả thuật toán dùng trong phương thức)</w:t>
+            </w:r>
+          </w:p>
+        </w:tc>
+        <w:tc>
+          <w:tcPr>
+            <w:tcW w:w="1626" w:type="dxa"/>
+          </w:tcPr>
+          <w:p>
+            <w:r>
+              <w:t>Tên file có gọi sử dụng phương thức. Liệt kê số dòng vị trí gọi.</w:t>
+            </w:r>
+          </w:p>
+        </w:tc>
+      </w:tr>
+      <w:tr>
+        <w:tc>
+          <w:tcPr>
+            <w:tcW w:w="436" w:type="dxa"/>
+          </w:tcPr>
+          <w:p>
+            <w:r>
+              <w:t>1</w:t>
+            </w:r>
+          </w:p>
+        </w:tc>
+        <w:tc>
+          <w:tcPr>
+            <w:tcW w:w="1183" w:type="dxa"/>
+          </w:tcPr>
+          <w:p>
+            <w:r>
+              <w:rPr>
+                <w:color w:val="FF0000"/>
+              </w:rPr>
+              <w:t>History</w:t>
+            </w:r>
+            <w:r>
+              <w:rPr>
+                <w:color w:val="FF0000"/>
+              </w:rPr>
+              <w:t xml:space="preserve"> </w:t>
+            </w:r>
+            <w:r>
+              <w:t>(hàm khởi tạo)</w:t>
+            </w:r>
+          </w:p>
+        </w:tc>
+        <w:tc>
+          <w:tcPr>
+            <w:tcW w:w="961" w:type="dxa"/>
+          </w:tcPr>
+          <w:p>
+            <w:r>
+              <w:t>Đào Xuân Thủy</w:t>
+            </w:r>
+          </w:p>
+        </w:tc>
+        <w:tc>
+          <w:tcPr>
+            <w:tcW w:w="1241" w:type="dxa"/>
+          </w:tcPr>
+          <w:p>
+            <w:r>
+              <w:t xml:space="preserve">Khởi tạo một đối tượng </w:t>
+            </w:r>
+            <w:r>
+              <w:t>History</w:t>
+            </w:r>
+            <w:r>
+              <w:t xml:space="preserve">, lấy về </w:t>
+            </w:r>
+            <w:r>
+              <w:t>địa chỉ lưu file History.xml (lưu trữ lịch sử chat)</w:t>
+            </w:r>
+          </w:p>
+        </w:tc>
+        <w:tc>
+          <w:tcPr>
+            <w:tcW w:w="1197" w:type="dxa"/>
+          </w:tcPr>
+          <w:p>
+            <w:r>
+              <w:t xml:space="preserve">- String </w:t>
+            </w:r>
+            <w:proofErr w:type="gramStart"/>
+            <w:r>
+              <w:t>filePath</w:t>
+            </w:r>
+            <w:r>
+              <w:t xml:space="preserve"> </w:t>
+            </w:r>
+            <w:r>
+              <w:t>:</w:t>
+            </w:r>
+            <w:proofErr w:type="gramEnd"/>
+          </w:p>
+          <w:p>
+            <w:r>
+              <w:t>Địa chỉ lưu file History.xml</w:t>
+            </w:r>
+          </w:p>
+        </w:tc>
+        <w:tc>
+          <w:tcPr>
+            <w:tcW w:w="864" w:type="dxa"/>
+          </w:tcPr>
+          <w:p/>
+        </w:tc>
+        <w:tc>
+          <w:tcPr>
+            <w:tcW w:w="1842" w:type="dxa"/>
+          </w:tcPr>
+          <w:p>
+            <w:r>
+              <w:t>Input: (</w:t>
+            </w:r>
+            <w:r>
+              <w:t>filePath</w:t>
+            </w:r>
+            <w:r>
+              <w:t>)</w:t>
+            </w:r>
+          </w:p>
+          <w:p>
+            <w:r>
+              <w:t>Gán filePath cho thuộc tính filePath của đối tượng History.</w:t>
+            </w:r>
+          </w:p>
+          <w:p/>
+        </w:tc>
+        <w:tc>
+          <w:tcPr>
+            <w:tcW w:w="1626" w:type="dxa"/>
+          </w:tcPr>
+          <w:p>
+            <w:r>
+              <w:t xml:space="preserve">- </w:t>
+            </w:r>
+            <w:r>
+              <w:t>ChatFrame</w:t>
+            </w:r>
+            <w:r>
+              <w:t>: dòng</w:t>
+            </w:r>
+            <w:r>
+              <w:t xml:space="preserve"> 50, 387 </w:t>
+            </w:r>
+          </w:p>
+        </w:tc>
+      </w:tr>
+      <w:tr>
+        <w:tc>
+          <w:tcPr>
+            <w:tcW w:w="436" w:type="dxa"/>
+          </w:tcPr>
+          <w:p>
+            <w:r>
+              <w:t>2</w:t>
+            </w:r>
+          </w:p>
+        </w:tc>
+        <w:tc>
+          <w:tcPr>
+            <w:tcW w:w="1183" w:type="dxa"/>
+          </w:tcPr>
+          <w:p>
+            <w:r>
+              <w:rPr>
+                <w:color w:val="FF0000"/>
+              </w:rPr>
+              <w:t>addMessage</w:t>
+            </w:r>
+          </w:p>
+        </w:tc>
+        <w:tc>
+          <w:tcPr>
+            <w:tcW w:w="961" w:type="dxa"/>
+          </w:tcPr>
+          <w:p>
+            <w:r>
+              <w:t>Đào Xuân Thủy</w:t>
+            </w:r>
+          </w:p>
+        </w:tc>
+        <w:tc>
+          <w:tcPr>
+            <w:tcW w:w="1241" w:type="dxa"/>
+          </w:tcPr>
+          <w:p>
+            <w:r>
+              <w:t>Thêm một Message vào file History.xml để lưu trữ tin nhắn</w:t>
+            </w:r>
+          </w:p>
+        </w:tc>
+        <w:tc>
+          <w:tcPr>
+            <w:tcW w:w="1197" w:type="dxa"/>
+          </w:tcPr>
+          <w:p>
+            <w:r>
+              <w:t>- Message msg: một đối tượng kiểu Message đã được định nghĩa ở phần trước.</w:t>
+            </w:r>
+          </w:p>
+          <w:p>
+            <w:r>
+              <w:t xml:space="preserve">- String time: thời </w:t>
+            </w:r>
+            <w:r>
+              <w:lastRenderedPageBreak/>
+              <w:t>gian gửi tin nhắn.</w:t>
+            </w:r>
+          </w:p>
+        </w:tc>
+        <w:tc>
+          <w:tcPr>
+            <w:tcW w:w="864" w:type="dxa"/>
+          </w:tcPr>
+          <w:p/>
+        </w:tc>
+        <w:tc>
+          <w:tcPr>
+            <w:tcW w:w="1842" w:type="dxa"/>
+          </w:tcPr>
+          <w:p>
+            <w:r>
+              <w:t xml:space="preserve">- Tạo mới </w:t>
+            </w:r>
+            <w:r>
+              <w:t>DocumentBuilderFactory</w:t>
+            </w:r>
+            <w:r>
+              <w:t xml:space="preserve">, </w:t>
+            </w:r>
+            <w:r>
+              <w:t>DocumentBuilder</w:t>
+            </w:r>
+            <w:r>
+              <w:t xml:space="preserve">, </w:t>
+            </w:r>
+            <w:r>
+              <w:t>Document</w:t>
+            </w:r>
+            <w:r>
+              <w:t xml:space="preserve"> (</w:t>
+            </w:r>
+            <w:proofErr w:type="gramStart"/>
+            <w:r>
+              <w:t>prase.(</w:t>
+            </w:r>
+            <w:proofErr w:type="gramEnd"/>
+            <w:r>
+              <w:t>filePath))</w:t>
+            </w:r>
+          </w:p>
+          <w:p>
+            <w:r>
+              <w:t xml:space="preserve">- </w:t>
+            </w:r>
+            <w:r>
+              <w:t>Tạo một Node data lưu gữ liệu của tin nhắn</w:t>
+            </w:r>
+          </w:p>
+          <w:p>
+            <w:r>
+              <w:t xml:space="preserve">- </w:t>
+            </w:r>
+            <w:r>
+              <w:t xml:space="preserve">Tạo Element </w:t>
+            </w:r>
+            <w:proofErr w:type="gramStart"/>
+            <w:r>
+              <w:t>message(</w:t>
+            </w:r>
+            <w:proofErr w:type="gramEnd"/>
+            <w:r>
+              <w:t xml:space="preserve">Element message, Element </w:t>
+            </w:r>
+            <w:r>
+              <w:lastRenderedPageBreak/>
+              <w:t xml:space="preserve">sender, Element content, Element recipient, Element time) </w:t>
+            </w:r>
+          </w:p>
+          <w:p>
+            <w:r>
+              <w:t xml:space="preserve">- </w:t>
+            </w:r>
+            <w:r>
+              <w:t>Nối Element message vào Node data</w:t>
+            </w:r>
+          </w:p>
+          <w:p>
+            <w:r>
+              <w:t xml:space="preserve">- Tạo mới </w:t>
+            </w:r>
+            <w:r>
+              <w:t>TransformerFactory</w:t>
+            </w:r>
+            <w:r>
+              <w:t xml:space="preserve">, </w:t>
+            </w:r>
+            <w:r>
+              <w:t>Transformer</w:t>
+            </w:r>
+            <w:r>
+              <w:t xml:space="preserve">, </w:t>
+            </w:r>
+            <w:r>
+              <w:t>DOMSource</w:t>
+            </w:r>
+            <w:r>
+              <w:t xml:space="preserve">, </w:t>
+            </w:r>
+            <w:r>
+              <w:t>StreamResult</w:t>
+            </w:r>
+            <w:r>
+              <w:t xml:space="preserve"> dùng để lưu lại những thay đổi vào file *.xml </w:t>
+            </w:r>
+            <w:r>
+              <w:t>(file lưu lịch sử chat).</w:t>
+            </w:r>
+          </w:p>
+        </w:tc>
+        <w:tc>
+          <w:tcPr>
+            <w:tcW w:w="1626" w:type="dxa"/>
+          </w:tcPr>
+          <w:p>
+            <w:r>
+              <w:lastRenderedPageBreak/>
+              <w:t xml:space="preserve">- </w:t>
+            </w:r>
+            <w:r>
+              <w:t>SocketClient: dòng 54, 192</w:t>
+            </w:r>
+          </w:p>
+        </w:tc>
+      </w:tr>
+      <w:tr>
+        <w:tc>
+          <w:tcPr>
+            <w:tcW w:w="436" w:type="dxa"/>
+          </w:tcPr>
+          <w:p>
+            <w:r>
+              <w:t>3</w:t>
+            </w:r>
+          </w:p>
+        </w:tc>
+        <w:tc>
+          <w:tcPr>
+            <w:tcW w:w="1183" w:type="dxa"/>
+          </w:tcPr>
+          <w:p>
+            <w:pPr>
+              <w:rPr>
+                <w:color w:val="FF0000"/>
+              </w:rPr>
+            </w:pPr>
+            <w:r>
+              <w:rPr>
+                <w:color w:val="FF0000"/>
+              </w:rPr>
+              <w:t>FillTable</w:t>
+            </w:r>
+          </w:p>
+        </w:tc>
+        <w:tc>
+          <w:tcPr>
+            <w:tcW w:w="961" w:type="dxa"/>
+          </w:tcPr>
+          <w:p>
+            <w:r>
+              <w:t>Đào Xuân Thủy</w:t>
+            </w:r>
+          </w:p>
+        </w:tc>
+        <w:tc>
+          <w:tcPr>
+            <w:tcW w:w="1241" w:type="dxa"/>
+          </w:tcPr>
+          <w:p>
+            <w:r>
+              <w:t>Điền dữ liệu vào bảng hiển thị trên giao diện HistoryFrame</w:t>
+            </w:r>
+          </w:p>
+        </w:tc>
+        <w:tc>
+          <w:tcPr>
+            <w:tcW w:w="1197" w:type="dxa"/>
+          </w:tcPr>
+          <w:p>
+            <w:r>
+              <w:t xml:space="preserve">- </w:t>
+            </w:r>
+            <w:r>
+              <w:t>HistoryFrame frame: Giao diện của màn hình xem lịch sử chat</w:t>
+            </w:r>
+          </w:p>
+        </w:tc>
+        <w:tc>
+          <w:tcPr>
+            <w:tcW w:w="864" w:type="dxa"/>
+          </w:tcPr>
+          <w:p/>
+        </w:tc>
+        <w:tc>
+          <w:tcPr>
+            <w:tcW w:w="1842" w:type="dxa"/>
+          </w:tcPr>
+          <w:p>
+            <w:r>
+              <w:t xml:space="preserve">- Tạo một </w:t>
+            </w:r>
+            <w:r>
+              <w:t>DefaultTableModel</w:t>
+            </w:r>
+            <w:r>
+              <w:t xml:space="preserve"> lấy từ bảng hiển thị trên giao diện xem lịch sử.</w:t>
+            </w:r>
+          </w:p>
+          <w:p>
+            <w:r>
+              <w:t>- Tạo File fXmlFile lấy file từ thuộc tính filePath</w:t>
+            </w:r>
+          </w:p>
+          <w:p>
+            <w:r>
+              <w:t xml:space="preserve">- </w:t>
+            </w:r>
+            <w:r>
+              <w:t xml:space="preserve">Tạo mới </w:t>
+            </w:r>
+            <w:r>
+              <w:t>DocumentBuilderFactory</w:t>
+            </w:r>
+            <w:r>
+              <w:t xml:space="preserve">, </w:t>
+            </w:r>
+            <w:r>
+              <w:t>DocumentBuilder</w:t>
+            </w:r>
+            <w:r>
+              <w:t xml:space="preserve">, </w:t>
+            </w:r>
+            <w:r>
+              <w:t>Document</w:t>
+            </w:r>
+            <w:r>
+              <w:t xml:space="preserve"> (</w:t>
+            </w:r>
+            <w:proofErr w:type="gramStart"/>
+            <w:r>
+              <w:t>prase.(</w:t>
+            </w:r>
+            <w:proofErr w:type="gramEnd"/>
+            <w:r>
+              <w:t xml:space="preserve"> </w:t>
+            </w:r>
+            <w:r>
+              <w:t>fXmlFile))</w:t>
+            </w:r>
+          </w:p>
+          <w:p>
+            <w:r>
+              <w:t>- Tạo mộ NodeList lấy Element có tên message từ Document</w:t>
+            </w:r>
+          </w:p>
+          <w:p>
+            <w:r>
+              <w:t>- Dùng vòng lặp đọc các Node trong NodeList và thêm thông tin các tin nhắn đó và</w:t>
+            </w:r>
+            <w:r>
+              <w:t xml:space="preserve">o </w:t>
+            </w:r>
+            <w:r>
+              <w:t>DefaultTableModel</w:t>
+            </w:r>
+          </w:p>
+        </w:tc>
+        <w:tc>
+          <w:tcPr>
+            <w:tcW w:w="1626" w:type="dxa"/>
+          </w:tcPr>
+          <w:p>
+            <w:r>
+              <w:t>- HistoryFrame: dòng 20</w:t>
+            </w:r>
+          </w:p>
+        </w:tc>
+      </w:tr>
+      <w:tr>
+        <w:tc>
+          <w:tcPr>
+            <w:tcW w:w="436" w:type="dxa"/>
+          </w:tcPr>
+          <w:p>
+            <w:r>
+              <w:t>4</w:t>
+            </w:r>
+          </w:p>
+        </w:tc>
+        <w:tc>
+          <w:tcPr>
+            <w:tcW w:w="1183" w:type="dxa"/>
+          </w:tcPr>
+          <w:p>
+            <w:pPr>
+              <w:rPr>
+                <w:color w:val="FF0000"/>
+              </w:rPr>
+            </w:pPr>
+            <w:r>
+              <w:rPr>
+                <w:color w:val="FF0000"/>
+              </w:rPr>
+              <w:t>getTagValue</w:t>
+            </w:r>
+          </w:p>
+        </w:tc>
+        <w:tc>
+          <w:tcPr>
+            <w:tcW w:w="961" w:type="dxa"/>
+          </w:tcPr>
+          <w:p>
+            <w:r>
+              <w:t>Đào Xuân Thủy</w:t>
+            </w:r>
+          </w:p>
+        </w:tc>
+        <w:tc>
+          <w:tcPr>
+            <w:tcW w:w="1241" w:type="dxa"/>
+          </w:tcPr>
+          <w:p>
+            <w:r>
+              <w:t>Lấy giá trị của Tag theo tên Tag</w:t>
+            </w:r>
+          </w:p>
+        </w:tc>
+        <w:tc>
+          <w:tcPr>
+            <w:tcW w:w="1197" w:type="dxa"/>
+          </w:tcPr>
+          <w:p>
+            <w:r>
+              <w:t>- String sTag: tên Tag</w:t>
+            </w:r>
+          </w:p>
+          <w:p>
+            <w:r>
+              <w:t>- Element eElement: element cần lấy giá trị theo tên</w:t>
+            </w:r>
+          </w:p>
+        </w:tc>
+        <w:tc>
+          <w:tcPr>
+            <w:tcW w:w="864" w:type="dxa"/>
+          </w:tcPr>
+          <w:p>
+            <w:r>
+              <w:t>String: giá trị của Tag</w:t>
+            </w:r>
+          </w:p>
+        </w:tc>
+        <w:tc>
+          <w:tcPr>
+            <w:tcW w:w="1842" w:type="dxa"/>
+          </w:tcPr>
+          <w:p>
+            <w:r>
+              <w:t xml:space="preserve">- Tạo </w:t>
+            </w:r>
+            <w:r>
+              <w:t>NodeList</w:t>
+            </w:r>
+            <w:r>
+              <w:t xml:space="preserve"> lấy tất cả cac Element con theo tên Tag</w:t>
+            </w:r>
+          </w:p>
+          <w:p>
+            <w:r>
+              <w:t>- Tạo Node lấy giá trị đầu tiên của NodeList</w:t>
+            </w:r>
+          </w:p>
+          <w:p>
+            <w:r>
+              <w:t>- Trả về giá trị của Node</w:t>
+            </w:r>
+          </w:p>
+        </w:tc>
+        <w:tc>
+          <w:tcPr>
+            <w:tcW w:w="1626" w:type="dxa"/>
+          </w:tcPr>
+          <w:p>
+            <w:r>
+              <w:t>- History: dòng 75, 76</w:t>
+            </w:r>
+          </w:p>
+        </w:tc>
+      </w:tr>
+    </w:tbl>
+    <w:p/>
+    <w:p>
+      <w:r>
+        <w:t xml:space="preserve">Mẫu bảng mô tả các phương thức trong lớp </w:t>
+      </w:r>
+      <w:r>
+        <w:t>SocketClient</w:t>
+      </w:r>
+    </w:p>
+    <w:tbl>
+      <w:tblPr>
+        <w:tblStyle w:val="TableGrid"/>
+        <w:tblW w:w="0" w:type="auto"/>
+        <w:tblLook w:val="04A0" w:firstRow="1" w:lastRow="0" w:firstColumn="1" w:lastColumn="0" w:noHBand="0" w:noVBand="1"/>
+      </w:tblPr>
+      <w:tblGrid>
+        <w:gridCol w:w="431"/>
+        <w:gridCol w:w="1348"/>
+        <w:gridCol w:w="781"/>
+        <w:gridCol w:w="2080"/>
+        <w:gridCol w:w="1193"/>
+        <w:gridCol w:w="853"/>
+        <w:gridCol w:w="1412"/>
+        <w:gridCol w:w="1252"/>
+      </w:tblGrid>
+      <w:tr>
+        <w:tc>
+          <w:tcPr>
+            <w:tcW w:w="431" w:type="dxa"/>
+          </w:tcPr>
+          <w:p>
+            <w:r>
+              <w:t>TT</w:t>
+            </w:r>
+          </w:p>
+        </w:tc>
+        <w:tc>
+          <w:tcPr>
+            <w:tcW w:w="1348" w:type="dxa"/>
+          </w:tcPr>
+          <w:p>
+            <w:r>
+              <w:t>Tên phương thức</w:t>
+            </w:r>
+          </w:p>
+        </w:tc>
+        <w:tc>
+          <w:tcPr>
+            <w:tcW w:w="781" w:type="dxa"/>
+          </w:tcPr>
+          <w:p>
+            <w:r>
+              <w:t xml:space="preserve">Tên các SV phụ </w:t>
+            </w:r>
+            <w:r>
+              <w:lastRenderedPageBreak/>
+              <w:t>trách viết (Nếu là code lấy từ ngồn khác thì phải chỉ rõ lấy từ nguồn nào)</w:t>
+            </w:r>
+          </w:p>
+        </w:tc>
+        <w:tc>
+          <w:tcPr>
+            <w:tcW w:w="2080" w:type="dxa"/>
+          </w:tcPr>
+          <w:p>
+            <w:r>
+              <w:lastRenderedPageBreak/>
+              <w:t>Mục đích chính của phương thức trong chương trình</w:t>
+            </w:r>
+          </w:p>
+        </w:tc>
+        <w:tc>
+          <w:tcPr>
+            <w:tcW w:w="1193" w:type="dxa"/>
+          </w:tcPr>
+          <w:p>
+            <w:r>
+              <w:t>Input</w:t>
+            </w:r>
+          </w:p>
+        </w:tc>
+        <w:tc>
+          <w:tcPr>
+            <w:tcW w:w="853" w:type="dxa"/>
+          </w:tcPr>
+          <w:p>
+            <w:r>
+              <w:t>Output</w:t>
+            </w:r>
+          </w:p>
+        </w:tc>
+        <w:tc>
+          <w:tcPr>
+            <w:tcW w:w="1412" w:type="dxa"/>
+          </w:tcPr>
+          <w:p>
+            <w:r>
+              <w:t xml:space="preserve">Mã giả (lưu ý viết dạng mã giả thuật toán dùng </w:t>
+            </w:r>
+            <w:r>
+              <w:lastRenderedPageBreak/>
+              <w:t>trong phương thức)</w:t>
+            </w:r>
+          </w:p>
+        </w:tc>
+        <w:tc>
+          <w:tcPr>
+            <w:tcW w:w="1252" w:type="dxa"/>
+          </w:tcPr>
+          <w:p>
+            <w:r>
+              <w:lastRenderedPageBreak/>
+              <w:t xml:space="preserve">Tên file có gọi sử dụng phương </w:t>
+            </w:r>
+            <w:r>
+              <w:lastRenderedPageBreak/>
+              <w:t>thức. Liệt kê số dòng vị trí gọi.</w:t>
+            </w:r>
+          </w:p>
+        </w:tc>
+      </w:tr>
+      <w:tr>
+        <w:tc>
+          <w:tcPr>
+            <w:tcW w:w="431" w:type="dxa"/>
+          </w:tcPr>
+          <w:p>
+            <w:r>
+              <w:lastRenderedPageBreak/>
+              <w:t>1</w:t>
+            </w:r>
+          </w:p>
+        </w:tc>
+        <w:tc>
+          <w:tcPr>
+            <w:tcW w:w="1348" w:type="dxa"/>
+          </w:tcPr>
+          <w:p>
+            <w:r>
+              <w:rPr>
+                <w:b/>
+                <w:color w:val="FF0000"/>
+              </w:rPr>
+              <w:t>SocketClient</w:t>
+            </w:r>
+            <w:r>
+              <w:rPr>
+                <w:color w:val="FF0000"/>
+              </w:rPr>
+              <w:t xml:space="preserve"> </w:t>
+            </w:r>
+            <w:r>
+              <w:t>(hàm khởi tạo)</w:t>
+            </w:r>
+          </w:p>
+        </w:tc>
+        <w:tc>
+          <w:tcPr>
+            <w:tcW w:w="781" w:type="dxa"/>
+          </w:tcPr>
+          <w:p>
+            <w:r>
+              <w:t>Đào Xuân Thủy</w:t>
+            </w:r>
+          </w:p>
+        </w:tc>
+        <w:tc>
+          <w:tcPr>
+            <w:tcW w:w="2080" w:type="dxa"/>
+          </w:tcPr>
+          <w:p>
+            <w:r>
+              <w:t xml:space="preserve">Khởi tạo một đối tượng </w:t>
+            </w:r>
+            <w:r>
+              <w:t>SocketClient</w:t>
+            </w:r>
+            <w:r>
+              <w:t xml:space="preserve">, lấy về </w:t>
+            </w:r>
+            <w:r>
+              <w:t xml:space="preserve">giao diện của chương trình (địa chỉ máy chủ, cổng kết nối, History) đồng thời từ đó tạo ra Socket và </w:t>
+            </w:r>
+            <w:r>
+              <w:t>ObjectInputStream</w:t>
+            </w:r>
+            <w:r>
+              <w:t xml:space="preserve">, </w:t>
+            </w:r>
+            <w:r>
+              <w:t>ObjectOutputStream</w:t>
+            </w:r>
+          </w:p>
+        </w:tc>
+        <w:tc>
+          <w:tcPr>
+            <w:tcW w:w="1193" w:type="dxa"/>
+          </w:tcPr>
+          <w:p>
+            <w:r>
+              <w:t>- ChatFrame (Giao diện người dùng)</w:t>
+            </w:r>
+          </w:p>
+        </w:tc>
+        <w:tc>
+          <w:tcPr>
+            <w:tcW w:w="853" w:type="dxa"/>
+          </w:tcPr>
+          <w:p/>
+        </w:tc>
+        <w:tc>
+          <w:tcPr>
+            <w:tcW w:w="1412" w:type="dxa"/>
+          </w:tcPr>
+          <w:p>
+            <w:r>
+              <w:t>Input: (ui)</w:t>
+            </w:r>
+          </w:p>
+          <w:p>
+            <w:r>
+              <w:t>this.ui = ui;</w:t>
+            </w:r>
+          </w:p>
+          <w:p>
+            <w:r>
+              <w:t>lấy địa chỉ máy chủ, port từ ui;</w:t>
+            </w:r>
+          </w:p>
+          <w:p>
+            <w:r>
+              <w:t>- Tạo Socket từ địa chỉ máy chủ và port</w:t>
+            </w:r>
+          </w:p>
+          <w:p>
+            <w:r>
+              <w:t xml:space="preserve">- </w:t>
+            </w:r>
+            <w:r>
+              <w:t>Lấy Input/Output Stream từ Socket</w:t>
+            </w:r>
+          </w:p>
+          <w:p>
+            <w:r>
+              <w:t>- lấy về History từ ui</w:t>
+            </w:r>
+          </w:p>
+        </w:tc>
+        <w:tc>
+          <w:tcPr>
+            <w:tcW w:w="1252" w:type="dxa"/>
+          </w:tcPr>
+          <w:p>
+            <w:r>
+              <w:t xml:space="preserve">- </w:t>
+            </w:r>
+            <w:r>
+              <w:t>ChatFrame: dòng 302</w:t>
+            </w:r>
+          </w:p>
+        </w:tc>
+      </w:tr>
+      <w:tr>
+        <w:tc>
+          <w:tcPr>
+            <w:tcW w:w="431" w:type="dxa"/>
+          </w:tcPr>
+          <w:p>
+            <w:r>
+              <w:t>2</w:t>
+            </w:r>
+          </w:p>
+        </w:tc>
+        <w:tc>
+          <w:tcPr>
+            <w:tcW w:w="1348" w:type="dxa"/>
+          </w:tcPr>
+          <w:p>
+            <w:pPr>
+              <w:rPr>
+                <w:b/>
+                <w:color w:val="FF0000"/>
+              </w:rPr>
+            </w:pPr>
+            <w:r>
+              <w:rPr>
+                <w:b/>
+                <w:color w:val="FF0000"/>
+              </w:rPr>
+              <w:t>R</w:t>
+            </w:r>
+            <w:r>
+              <w:rPr>
+                <w:b/>
+                <w:color w:val="FF0000"/>
+              </w:rPr>
+              <w:t>un</w:t>
+            </w:r>
+            <w:r>
+              <w:rPr>
+                <w:b/>
+                <w:color w:val="FF0000"/>
+              </w:rPr>
+              <w:t xml:space="preserve"> </w:t>
+            </w:r>
+            <w:r>
+              <w:t xml:space="preserve">(kế thừa từ </w:t>
+            </w:r>
+            <w:proofErr w:type="gramStart"/>
+            <w:r>
+              <w:t xml:space="preserve">interface  </w:t>
+            </w:r>
+            <w:r>
+              <w:rPr>
+                <w:b/>
+              </w:rPr>
+              <w:t>Runnable</w:t>
+            </w:r>
+            <w:proofErr w:type="gramEnd"/>
+            <w:r>
+              <w:t xml:space="preserve"> )</w:t>
+            </w:r>
+          </w:p>
+        </w:tc>
+        <w:tc>
+          <w:tcPr>
+            <w:tcW w:w="781" w:type="dxa"/>
+          </w:tcPr>
+          <w:p>
+            <w:r>
+              <w:t>Đào Xuân Thủy</w:t>
+            </w:r>
+          </w:p>
+        </w:tc>
+        <w:tc>
+          <w:tcPr>
+            <w:tcW w:w="2080" w:type="dxa"/>
+          </w:tcPr>
+          <w:p/>
+        </w:tc>
+        <w:tc>
+          <w:tcPr>
+            <w:tcW w:w="1193" w:type="dxa"/>
+          </w:tcPr>
+          <w:p/>
+        </w:tc>
+        <w:tc>
+          <w:tcPr>
+            <w:tcW w:w="853" w:type="dxa"/>
+          </w:tcPr>
+          <w:p/>
+        </w:tc>
+        <w:tc>
+          <w:tcPr>
+            <w:tcW w:w="1412" w:type="dxa"/>
+          </w:tcPr>
+          <w:p/>
+        </w:tc>
+        <w:tc>
+          <w:tcPr>
+            <w:tcW w:w="1252" w:type="dxa"/>
+          </w:tcPr>
+          <w:p/>
+        </w:tc>
+      </w:tr>
+      <w:tr>
+        <w:tc>
+          <w:tcPr>
+            <w:tcW w:w="431" w:type="dxa"/>
+          </w:tcPr>
+          <w:p>
+            <w:r>
+              <w:t>3</w:t>
+            </w:r>
+          </w:p>
+        </w:tc>
+        <w:tc>
+          <w:tcPr>
+            <w:tcW w:w="1348" w:type="dxa"/>
+          </w:tcPr>
+          <w:p>
+            <w:pPr>
+              <w:rPr>
+                <w:b/>
+                <w:color w:val="FF0000"/>
+              </w:rPr>
+            </w:pPr>
+            <w:r>
+              <w:rPr>
+                <w:b/>
+                <w:color w:val="FF0000"/>
+              </w:rPr>
+              <w:t>send</w:t>
+            </w:r>
+          </w:p>
+        </w:tc>
+        <w:tc>
+          <w:tcPr>
+            <w:tcW w:w="781" w:type="dxa"/>
+          </w:tcPr>
+          <w:p>
+            <w:r>
+              <w:t>Đào Xuân Thủy</w:t>
+            </w:r>
+          </w:p>
+        </w:tc>
+        <w:tc>
+          <w:tcPr>
+            <w:tcW w:w="2080" w:type="dxa"/>
+          </w:tcPr>
+          <w:p>
+            <w:r>
+              <w:t>Chức năng gửi tin nhắn tới một user khác hoặc chat tới tất cả mọi người online.</w:t>
+            </w:r>
+            <w:bookmarkStart w:id="0" w:name="_GoBack"/>
+            <w:bookmarkEnd w:id="0"/>
+          </w:p>
+        </w:tc>
+        <w:tc>
+          <w:tcPr>
+            <w:tcW w:w="1193" w:type="dxa"/>
+          </w:tcPr>
+          <w:p/>
+        </w:tc>
+        <w:tc>
+          <w:tcPr>
+            <w:tcW w:w="853" w:type="dxa"/>
+          </w:tcPr>
+          <w:p/>
+        </w:tc>
+        <w:tc>
+          <w:tcPr>
+            <w:tcW w:w="1412" w:type="dxa"/>
+          </w:tcPr>
+          <w:p/>
+        </w:tc>
+        <w:tc>
+          <w:tcPr>
+            <w:tcW w:w="1252" w:type="dxa"/>
+          </w:tcPr>
+          <w:p/>
         </w:tc>
       </w:tr>
     </w:tbl>
@@ -2565,6 +3703,118 @@
     </w:lvl>
   </w:abstractNum>
   <w:abstractNum w:abstractNumId="5" w15:restartNumberingAfterBreak="0">
+    <w:nsid w:val="5C7416BA"/>
+    <w:multiLevelType w:val="hybridMultilevel"/>
+    <w:tmpl w:val="51221412"/>
+    <w:lvl w:ilvl="0" w:tplc="7654F6F8">
+      <w:numFmt w:val="bullet"/>
+      <w:lvlText w:val="-"/>
+      <w:lvlJc w:val="left"/>
+      <w:pPr>
+        <w:ind w:left="720" w:hanging="360"/>
+      </w:pPr>
+      <w:rPr>
+        <w:rFonts w:ascii="Calibri" w:eastAsiaTheme="minorHAnsi" w:hAnsi="Calibri" w:cs="Calibri" w:hint="default"/>
+      </w:rPr>
+    </w:lvl>
+    <w:lvl w:ilvl="1" w:tplc="04090003" w:tentative="1">
+      <w:start w:val="1"/>
+      <w:numFmt w:val="bullet"/>
+      <w:lvlText w:val="o"/>
+      <w:lvlJc w:val="left"/>
+      <w:pPr>
+        <w:ind w:left="1440" w:hanging="360"/>
+      </w:pPr>
+      <w:rPr>
+        <w:rFonts w:ascii="Courier New" w:hAnsi="Courier New" w:cs="Courier New" w:hint="default"/>
+      </w:rPr>
+    </w:lvl>
+    <w:lvl w:ilvl="2" w:tplc="04090005" w:tentative="1">
+      <w:start w:val="1"/>
+      <w:numFmt w:val="bullet"/>
+      <w:lvlText w:val=""/>
+      <w:lvlJc w:val="left"/>
+      <w:pPr>
+        <w:ind w:left="2160" w:hanging="360"/>
+      </w:pPr>
+      <w:rPr>
+        <w:rFonts w:ascii="Wingdings" w:hAnsi="Wingdings" w:hint="default"/>
+      </w:rPr>
+    </w:lvl>
+    <w:lvl w:ilvl="3" w:tplc="04090001" w:tentative="1">
+      <w:start w:val="1"/>
+      <w:numFmt w:val="bullet"/>
+      <w:lvlText w:val=""/>
+      <w:lvlJc w:val="left"/>
+      <w:pPr>
+        <w:ind w:left="2880" w:hanging="360"/>
+      </w:pPr>
+      <w:rPr>
+        <w:rFonts w:ascii="Symbol" w:hAnsi="Symbol" w:hint="default"/>
+      </w:rPr>
+    </w:lvl>
+    <w:lvl w:ilvl="4" w:tplc="04090003" w:tentative="1">
+      <w:start w:val="1"/>
+      <w:numFmt w:val="bullet"/>
+      <w:lvlText w:val="o"/>
+      <w:lvlJc w:val="left"/>
+      <w:pPr>
+        <w:ind w:left="3600" w:hanging="360"/>
+      </w:pPr>
+      <w:rPr>
+        <w:rFonts w:ascii="Courier New" w:hAnsi="Courier New" w:cs="Courier New" w:hint="default"/>
+      </w:rPr>
+    </w:lvl>
+    <w:lvl w:ilvl="5" w:tplc="04090005" w:tentative="1">
+      <w:start w:val="1"/>
+      <w:numFmt w:val="bullet"/>
+      <w:lvlText w:val=""/>
+      <w:lvlJc w:val="left"/>
+      <w:pPr>
+        <w:ind w:left="4320" w:hanging="360"/>
+      </w:pPr>
+      <w:rPr>
+        <w:rFonts w:ascii="Wingdings" w:hAnsi="Wingdings" w:hint="default"/>
+      </w:rPr>
+    </w:lvl>
+    <w:lvl w:ilvl="6" w:tplc="04090001" w:tentative="1">
+      <w:start w:val="1"/>
+      <w:numFmt w:val="bullet"/>
+      <w:lvlText w:val=""/>
+      <w:lvlJc w:val="left"/>
+      <w:pPr>
+        <w:ind w:left="5040" w:hanging="360"/>
+      </w:pPr>
+      <w:rPr>
+        <w:rFonts w:ascii="Symbol" w:hAnsi="Symbol" w:hint="default"/>
+      </w:rPr>
+    </w:lvl>
+    <w:lvl w:ilvl="7" w:tplc="04090003" w:tentative="1">
+      <w:start w:val="1"/>
+      <w:numFmt w:val="bullet"/>
+      <w:lvlText w:val="o"/>
+      <w:lvlJc w:val="left"/>
+      <w:pPr>
+        <w:ind w:left="5760" w:hanging="360"/>
+      </w:pPr>
+      <w:rPr>
+        <w:rFonts w:ascii="Courier New" w:hAnsi="Courier New" w:cs="Courier New" w:hint="default"/>
+      </w:rPr>
+    </w:lvl>
+    <w:lvl w:ilvl="8" w:tplc="04090005" w:tentative="1">
+      <w:start w:val="1"/>
+      <w:numFmt w:val="bullet"/>
+      <w:lvlText w:val=""/>
+      <w:lvlJc w:val="left"/>
+      <w:pPr>
+        <w:ind w:left="6480" w:hanging="360"/>
+      </w:pPr>
+      <w:rPr>
+        <w:rFonts w:ascii="Wingdings" w:hAnsi="Wingdings" w:hint="default"/>
+      </w:rPr>
+    </w:lvl>
+  </w:abstractNum>
+  <w:abstractNum w:abstractNumId="6" w15:restartNumberingAfterBreak="0">
     <w:nsid w:val="5E1805B5"/>
     <w:multiLevelType w:val="hybridMultilevel"/>
     <w:tmpl w:val="A4C46FA2"/>
@@ -2676,7 +3926,7 @@
       </w:rPr>
     </w:lvl>
   </w:abstractNum>
-  <w:abstractNum w:abstractNumId="6" w15:restartNumberingAfterBreak="0">
+  <w:abstractNum w:abstractNumId="7" w15:restartNumberingAfterBreak="0">
     <w:nsid w:val="65262759"/>
     <w:multiLevelType w:val="hybridMultilevel"/>
     <w:tmpl w:val="6D941FA4"/>
@@ -2789,7 +4039,7 @@
       </w:rPr>
     </w:lvl>
   </w:abstractNum>
-  <w:abstractNum w:abstractNumId="7" w15:restartNumberingAfterBreak="0">
+  <w:abstractNum w:abstractNumId="8" w15:restartNumberingAfterBreak="0">
     <w:nsid w:val="684B5FA3"/>
     <w:multiLevelType w:val="hybridMultilevel"/>
     <w:tmpl w:val="F2F08AA8"/>
@@ -2902,7 +4152,7 @@
       </w:rPr>
     </w:lvl>
   </w:abstractNum>
-  <w:abstractNum w:abstractNumId="8" w15:restartNumberingAfterBreak="0">
+  <w:abstractNum w:abstractNumId="9" w15:restartNumberingAfterBreak="0">
     <w:nsid w:val="694D0ACF"/>
     <w:multiLevelType w:val="hybridMultilevel"/>
     <w:tmpl w:val="0616BD56"/>
@@ -3014,7 +4264,7 @@
       </w:rPr>
     </w:lvl>
   </w:abstractNum>
-  <w:abstractNum w:abstractNumId="9" w15:restartNumberingAfterBreak="0">
+  <w:abstractNum w:abstractNumId="10" w15:restartNumberingAfterBreak="0">
     <w:nsid w:val="6D162161"/>
     <w:multiLevelType w:val="hybridMultilevel"/>
     <w:tmpl w:val="221AB05C"/>
@@ -3127,7 +4377,7 @@
     </w:lvl>
   </w:abstractNum>
   <w:num w:numId="1">
-    <w:abstractNumId w:val="6"/>
+    <w:abstractNumId w:val="7"/>
   </w:num>
   <w:num w:numId="2">
     <w:abstractNumId w:val="1"/>
@@ -3136,10 +4386,10 @@
     <w:abstractNumId w:val="2"/>
   </w:num>
   <w:num w:numId="4">
-    <w:abstractNumId w:val="7"/>
+    <w:abstractNumId w:val="8"/>
   </w:num>
   <w:num w:numId="5">
-    <w:abstractNumId w:val="8"/>
+    <w:abstractNumId w:val="9"/>
   </w:num>
   <w:num w:numId="6">
     <w:abstractNumId w:val="0"/>
@@ -3148,13 +4398,16 @@
     <w:abstractNumId w:val="3"/>
   </w:num>
   <w:num w:numId="8">
-    <w:abstractNumId w:val="5"/>
+    <w:abstractNumId w:val="6"/>
   </w:num>
   <w:num w:numId="9">
     <w:abstractNumId w:val="4"/>
   </w:num>
   <w:num w:numId="10">
-    <w:abstractNumId w:val="9"/>
+    <w:abstractNumId w:val="10"/>
+  </w:num>
+  <w:num w:numId="11">
+    <w:abstractNumId w:val="5"/>
   </w:num>
 </w:numbering>
 </file>

</xml_diff>

<commit_message>
Edit report and jMessage
</commit_message>
<xml_diff>
--- a/Documents/Báo cáo - XT.docx
+++ b/Documents/Báo cáo - XT.docx
@@ -852,10 +852,7 @@
           </w:tcPr>
           <w:p>
             <w:r>
-              <w:t>Lấy những thuộc tính từ giao diện chat như port, Socket</w:t>
-            </w:r>
-            <w:r>
-              <w:t>, địa chỉ máy chủ</w:t>
+              <w:t>Lấy những thuộc tính từ giao diện chat như port, Socket, địa chỉ máy chủ</w:t>
             </w:r>
             <w:r>
               <w:t>, History</w:t>
@@ -1503,7 +1500,14 @@
           <w:p>
             <w:r>
               <w:lastRenderedPageBreak/>
-              <w:t>- Chưa được sử dụng.</w:t>
+              <w:t xml:space="preserve">Vì là hàm kế thừa từ interface </w:t>
+            </w:r>
+            <w:r>
+              <w:lastRenderedPageBreak/>
+              <w:t xml:space="preserve">Runnable nên </w:t>
+            </w:r>
+            <w:r>
+              <w:t>được tạo và kích hoạt chạy bên trong luồng chính và sẽ chạy song song với luồng chính.</w:t>
             </w:r>
           </w:p>
         </w:tc>
@@ -1927,7 +1931,14 @@
           <w:p>
             <w:r>
               <w:lastRenderedPageBreak/>
-              <w:t>- Chưa được sử dụng.</w:t>
+              <w:t xml:space="preserve">Vì là hàm kế thừa từ interface Runnable nên </w:t>
+            </w:r>
+            <w:r>
+              <w:t xml:space="preserve">được tạo và kích hoạt chạy bên trong luồng chính và </w:t>
+            </w:r>
+            <w:r>
+              <w:lastRenderedPageBreak/>
+              <w:t>sẽ chạy song song với luồng chính.</w:t>
             </w:r>
           </w:p>
         </w:tc>
@@ -1936,13 +1947,7 @@
     <w:p/>
     <w:p>
       <w:r>
-        <w:t xml:space="preserve">Mẫu bảng mô tả các phương thức trong lớp </w:t>
-      </w:r>
-      <w:r>
-        <w:t>History</w:t>
-      </w:r>
-      <w:r>
-        <w:t>:</w:t>
+        <w:t>Mẫu bảng mô tả các phương thức trong lớp History:</w:t>
       </w:r>
     </w:p>
     <w:tbl>
@@ -2285,18 +2290,12 @@
           </w:p>
           <w:p>
             <w:r>
-              <w:t xml:space="preserve">- </w:t>
-            </w:r>
-            <w:r>
-              <w:t>Tạo một Node data lưu gữ liệu của tin nhắn</w:t>
-            </w:r>
-          </w:p>
-          <w:p>
-            <w:r>
-              <w:t xml:space="preserve">- </w:t>
-            </w:r>
-            <w:r>
-              <w:t xml:space="preserve">Tạo Element </w:t>
+              <w:t>- Tạo một Node data lưu gữ liệu của tin nhắn</w:t>
+            </w:r>
+          </w:p>
+          <w:p>
+            <w:r>
+              <w:t xml:space="preserve">- Tạo Element </w:t>
             </w:r>
             <w:proofErr w:type="gramStart"/>
             <w:r>
@@ -2313,10 +2312,7 @@
           </w:p>
           <w:p>
             <w:r>
-              <w:t xml:space="preserve">- </w:t>
-            </w:r>
-            <w:r>
-              <w:t>Nối Element message vào Node data</w:t>
+              <w:t>- Nối Element message vào Node data</w:t>
             </w:r>
           </w:p>
           <w:p>
@@ -2457,10 +2453,7 @@
           </w:p>
           <w:p>
             <w:r>
-              <w:t xml:space="preserve">- </w:t>
-            </w:r>
-            <w:r>
-              <w:t xml:space="preserve">Tạo mới </w:t>
+              <w:t xml:space="preserve">- Tạo mới </w:t>
             </w:r>
             <w:r>
               <w:t>DocumentBuilderFactory</w:t>
@@ -2486,10 +2479,7 @@
             </w:r>
             <w:proofErr w:type="gramEnd"/>
             <w:r>
-              <w:t xml:space="preserve"> </w:t>
-            </w:r>
-            <w:r>
-              <w:t>fXmlFile))</w:t>
+              <w:t xml:space="preserve"> fXmlFile))</w:t>
             </w:r>
           </w:p>
           <w:p>
@@ -2648,14 +2638,14 @@
         <w:tblLook w:val="04A0" w:firstRow="1" w:lastRow="0" w:firstColumn="1" w:lastColumn="0" w:noHBand="0" w:noVBand="1"/>
       </w:tblPr>
       <w:tblGrid>
-        <w:gridCol w:w="431"/>
-        <w:gridCol w:w="1348"/>
-        <w:gridCol w:w="781"/>
-        <w:gridCol w:w="2080"/>
-        <w:gridCol w:w="1193"/>
-        <w:gridCol w:w="853"/>
-        <w:gridCol w:w="1412"/>
-        <w:gridCol w:w="1252"/>
+        <w:gridCol w:w="416"/>
+        <w:gridCol w:w="1275"/>
+        <w:gridCol w:w="744"/>
+        <w:gridCol w:w="1959"/>
+        <w:gridCol w:w="1130"/>
+        <w:gridCol w:w="812"/>
+        <w:gridCol w:w="1830"/>
+        <w:gridCol w:w="1184"/>
       </w:tblGrid>
       <w:tr>
         <w:tc>
@@ -2729,11 +2719,7 @@
           </w:tcPr>
           <w:p>
             <w:r>
-              <w:t xml:space="preserve">Mã giả (lưu ý viết dạng mã giả thuật toán dùng </w:t>
-            </w:r>
-            <w:r>
-              <w:lastRenderedPageBreak/>
-              <w:t>trong phương thức)</w:t>
+              <w:t>Mã giả (lưu ý viết dạng mã giả thuật toán dùng trong phương thức)</w:t>
             </w:r>
           </w:p>
         </w:tc>
@@ -2743,7 +2729,6 @@
           </w:tcPr>
           <w:p>
             <w:r>
-              <w:lastRenderedPageBreak/>
               <w:t xml:space="preserve">Tên file có gọi sử dụng phương </w:t>
             </w:r>
             <w:r>
@@ -2921,7 +2906,7 @@
                 <w:b/>
                 <w:color w:val="FF0000"/>
               </w:rPr>
-              <w:t>R</w:t>
+              <w:t>r</w:t>
             </w:r>
             <w:r>
               <w:rPr>
@@ -2970,31 +2955,333 @@
           <w:tcPr>
             <w:tcW w:w="2080" w:type="dxa"/>
           </w:tcPr>
+          <w:p>
+            <w:r>
+              <w:t xml:space="preserve">Bao gồm các chức năng: </w:t>
+            </w:r>
+            <w:proofErr w:type="gramStart"/>
+            <w:r>
+              <w:t>Nhận  tin</w:t>
+            </w:r>
+            <w:proofErr w:type="gramEnd"/>
+            <w:r>
+              <w:t xml:space="preserve"> nhắn, đăng nhập, </w:t>
+            </w:r>
+            <w:r>
+              <w:t>kết nối tới server, đăng ký, đăng xuất, upload và download file.</w:t>
+            </w:r>
+          </w:p>
+        </w:tc>
+        <w:tc>
+          <w:tcPr>
+            <w:tcW w:w="1193" w:type="dxa"/>
+          </w:tcPr>
           <w:p/>
         </w:tc>
         <w:tc>
           <w:tcPr>
-            <w:tcW w:w="1193" w:type="dxa"/>
+            <w:tcW w:w="853" w:type="dxa"/>
           </w:tcPr>
           <w:p/>
         </w:tc>
         <w:tc>
           <w:tcPr>
-            <w:tcW w:w="853" w:type="dxa"/>
-          </w:tcPr>
+            <w:tcW w:w="1412" w:type="dxa"/>
+          </w:tcPr>
+          <w:p>
+            <w:r>
+              <w:t>- In ra nội dung tin nhắn trong màn hình console</w:t>
+            </w:r>
+            <w:r>
+              <w:t xml:space="preserve">: </w:t>
+            </w:r>
+            <w:proofErr w:type="gramStart"/>
+            <w:r>
+              <w:t>message.ToString</w:t>
+            </w:r>
+            <w:proofErr w:type="gramEnd"/>
+            <w:r>
+              <w:t>()</w:t>
+            </w:r>
+          </w:p>
+          <w:p>
+            <w:r>
+              <w:t>- try:</w:t>
+            </w:r>
+          </w:p>
+          <w:p>
+            <w:r>
+              <w:t xml:space="preserve">+ </w:t>
+            </w:r>
+            <w:proofErr w:type="gramStart"/>
+            <w:r>
+              <w:rPr>
+                <w:b/>
+              </w:rPr>
+              <w:t>if</w:t>
+            </w:r>
+            <w:r>
+              <w:t>(</w:t>
+            </w:r>
+            <w:proofErr w:type="gramEnd"/>
+            <w:r>
+              <w:rPr>
+                <w:b/>
+              </w:rPr>
+              <w:t>type</w:t>
+            </w:r>
+            <w:r>
+              <w:t xml:space="preserve"> =</w:t>
+            </w:r>
+            <w:r>
+              <w:t xml:space="preserve"> </w:t>
+            </w:r>
+            <w:r>
+              <w:rPr>
+                <w:b/>
+              </w:rPr>
+              <w:t>message</w:t>
+            </w:r>
+            <w:r>
+              <w:t>)</w:t>
+            </w:r>
+            <w:r>
+              <w:t xml:space="preserve"> In ra màn hình hiển thị tin nhắn gửi đến</w:t>
+            </w:r>
+            <w:r>
+              <w:t xml:space="preserve"> (sender &gt; Me || sender &gt; recipient)</w:t>
+            </w:r>
+            <w:r>
+              <w:t>, lưu tin nhắn vào History.</w:t>
+            </w:r>
+          </w:p>
+          <w:p>
+            <w:r>
+              <w:t xml:space="preserve">+ </w:t>
+            </w:r>
+            <w:proofErr w:type="gramStart"/>
+            <w:r>
+              <w:rPr>
+                <w:b/>
+              </w:rPr>
+              <w:t>if</w:t>
+            </w:r>
+            <w:r>
+              <w:t>(</w:t>
+            </w:r>
+            <w:proofErr w:type="gramEnd"/>
+            <w:r>
+              <w:rPr>
+                <w:b/>
+              </w:rPr>
+              <w:t>type</w:t>
+            </w:r>
+            <w:r>
+              <w:t xml:space="preserve"> = </w:t>
+            </w:r>
+            <w:r>
+              <w:rPr>
+                <w:b/>
+              </w:rPr>
+              <w:t>login</w:t>
+            </w:r>
+            <w:r>
+              <w:t>) { if(content = TRUE) Enable các button và textfield trong giao diện</w:t>
+            </w:r>
+            <w:r>
+              <w:t>, Thông báo “Login successfull”</w:t>
+            </w:r>
+            <w:r>
+              <w:t xml:space="preserve">; </w:t>
+            </w:r>
+            <w:r>
+              <w:rPr>
+                <w:b/>
+              </w:rPr>
+              <w:t>else</w:t>
+            </w:r>
+            <w:r>
+              <w:t xml:space="preserve"> </w:t>
+            </w:r>
+            <w:r>
+              <w:lastRenderedPageBreak/>
+              <w:t xml:space="preserve">Thông báo lỗi </w:t>
+            </w:r>
+            <w:r>
+              <w:t>“</w:t>
+            </w:r>
+            <w:r>
+              <w:t>Login failed</w:t>
+            </w:r>
+            <w:r>
+              <w:t>”</w:t>
+            </w:r>
+            <w:r>
+              <w:t xml:space="preserve"> </w:t>
+            </w:r>
+            <w:r>
+              <w:t>}</w:t>
+            </w:r>
+          </w:p>
+          <w:p>
+            <w:r>
+              <w:t>+ if</w:t>
+            </w:r>
+            <w:r>
+              <w:t xml:space="preserve"> (type = newuser) kiểm tra username đã tồn tại hay chưa, nếu chưa thì add new user vào file Data.</w:t>
+            </w:r>
+          </w:p>
+          <w:p>
+            <w:r>
+              <w:t xml:space="preserve">+ </w:t>
+            </w:r>
+            <w:proofErr w:type="gramStart"/>
+            <w:r>
+              <w:t>if(</w:t>
+            </w:r>
+            <w:proofErr w:type="gramEnd"/>
+            <w:r>
+              <w:t>type = signup) { if(content = TRUE) Enable các button, thông báo “Si</w:t>
+            </w:r>
+            <w:r>
+              <w:t>gn</w:t>
+            </w:r>
+            <w:r>
+              <w:t>up success”</w:t>
+            </w:r>
+            <w:r>
+              <w:t xml:space="preserve"> else Thông báo “Signup Failded”</w:t>
+            </w:r>
+            <w:r>
+              <w:t xml:space="preserve"> }</w:t>
+            </w:r>
+          </w:p>
+          <w:p>
+            <w:r>
+              <w:t xml:space="preserve">+ if (type = signout) </w:t>
+            </w:r>
+            <w:r>
+              <w:t>In ra cửa sổ chat của những người đang online “sender &gt; Me: Bye”</w:t>
+            </w:r>
+            <w:r>
+              <w:t xml:space="preserve"> và stop luồng đang chạy cho người dùng hiện tại</w:t>
+            </w:r>
+            <w:r>
+              <w:t>.</w:t>
+            </w:r>
+          </w:p>
+          <w:p>
+            <w:r>
+              <w:t xml:space="preserve">+ if (type = upload_req) </w:t>
+            </w:r>
+          </w:p>
+          <w:p>
+            <w:r>
+              <w:t xml:space="preserve"> </w:t>
+            </w:r>
+            <w:r>
+              <w:t>Tạo popup hỏi người dùng có muốn nhận file từ người gửi hay không</w:t>
+            </w:r>
+            <w:r>
+              <w:t xml:space="preserve">, nếu có cho người dùng chọn nơi lưu đường dẫn, tạo mới thuộc tính Download và </w:t>
+            </w:r>
+            <w:proofErr w:type="gramStart"/>
+            <w:r>
+              <w:t>send(</w:t>
+            </w:r>
+            <w:proofErr w:type="gramEnd"/>
+            <w:r>
+              <w:t>“upload_res”, “username”, “Download.port”, sender), nếu không send</w:t>
+            </w:r>
+            <w:r>
+              <w:t>("upload_res", ui.username, "NO",sender)</w:t>
+            </w:r>
+          </w:p>
+          <w:p>
+            <w:r>
+              <w:t xml:space="preserve">+ if (type = upload_res) </w:t>
+            </w:r>
+            <w:proofErr w:type="gramStart"/>
+            <w:r>
+              <w:t>{ if</w:t>
+            </w:r>
+            <w:proofErr w:type="gramEnd"/>
+            <w:r>
+              <w:t xml:space="preserve">(content != NO)Tạo mới một </w:t>
+            </w:r>
+            <w:r>
+              <w:lastRenderedPageBreak/>
+              <w:t>đối tượng Upload và Thread, sau đó start thread vừa tạo else In thông báo “Người nhận  không đồng ý nhận file” }</w:t>
+            </w:r>
+          </w:p>
           <w:p/>
-        </w:tc>
-        <w:tc>
-          <w:tcPr>
-            <w:tcW w:w="1412" w:type="dxa"/>
-          </w:tcPr>
+          <w:p>
+            <w:r>
+              <w:t>+ Nếu không thuộc tất cả bên trên: In ra màn hình “Không thể hiểu loại tin nhắn gửi đi</w:t>
+            </w:r>
+            <w:bookmarkStart w:id="0" w:name="_GoBack"/>
+            <w:bookmarkEnd w:id="0"/>
+            <w:r>
+              <w:t>”</w:t>
+            </w:r>
+          </w:p>
           <w:p/>
+          <w:p>
+            <w:r>
+              <w:t>- catch:</w:t>
+            </w:r>
+          </w:p>
+          <w:p>
+            <w:r>
+              <w:t>+ Enable = false các button và textfield trên giao diện</w:t>
+            </w:r>
+          </w:p>
+          <w:p>
+            <w:r>
+              <w:t>+ Xóa tất cả nội dung trên bảng hiển thị tin nhắn</w:t>
+            </w:r>
+          </w:p>
+          <w:p>
+            <w:r>
+              <w:t>+ dừng Thread mà người dùng đang chạy</w:t>
+            </w:r>
+          </w:p>
+          <w:p>
+            <w:r>
+              <w:t>+ in ra thông báo: “</w:t>
+            </w:r>
+            <w:r>
+              <w:t xml:space="preserve">Exception SocketClient </w:t>
+            </w:r>
+            <w:proofErr w:type="gramStart"/>
+            <w:r>
+              <w:t>run(</w:t>
+            </w:r>
+            <w:proofErr w:type="gramEnd"/>
+            <w:r>
+              <w:t>)</w:t>
+            </w:r>
+            <w:r>
+              <w:t>”</w:t>
+            </w:r>
+          </w:p>
         </w:tc>
         <w:tc>
           <w:tcPr>
             <w:tcW w:w="1252" w:type="dxa"/>
           </w:tcPr>
-          <w:p/>
+          <w:p>
+            <w:r>
+              <w:lastRenderedPageBreak/>
+              <w:t xml:space="preserve">Vì là hàm </w:t>
+            </w:r>
+            <w:r>
+              <w:t xml:space="preserve">kế thừa từ interface Runnable nên </w:t>
+            </w:r>
+            <w:r>
+              <w:t>được tạo và kích hoạt chạy bên trong luồng chính và sẽ chạy song song với luồng chính.</w:t>
+            </w:r>
+          </w:p>
         </w:tc>
       </w:tr>
       <w:tr>
@@ -3004,6 +3291,7 @@
           </w:tcPr>
           <w:p>
             <w:r>
+              <w:lastRenderedPageBreak/>
               <w:t>3</w:t>
             </w:r>
           </w:p>
@@ -3046,33 +3334,56 @@
             <w:r>
               <w:t>Chức năng gửi tin nhắn tới một user khác hoặc chat tới tất cả mọi người online.</w:t>
             </w:r>
-            <w:bookmarkStart w:id="0" w:name="_GoBack"/>
-            <w:bookmarkEnd w:id="0"/>
           </w:p>
         </w:tc>
         <w:tc>
           <w:tcPr>
             <w:tcW w:w="1193" w:type="dxa"/>
           </w:tcPr>
+          <w:p>
+            <w:r>
+              <w:t>- Message (Đối tượng tin nhắn)</w:t>
+            </w:r>
+          </w:p>
+        </w:tc>
+        <w:tc>
+          <w:tcPr>
+            <w:tcW w:w="853" w:type="dxa"/>
+          </w:tcPr>
           <w:p/>
         </w:tc>
         <w:tc>
           <w:tcPr>
-            <w:tcW w:w="853" w:type="dxa"/>
-          </w:tcPr>
-          <w:p/>
-        </w:tc>
-        <w:tc>
-          <w:tcPr>
             <w:tcW w:w="1412" w:type="dxa"/>
           </w:tcPr>
-          <w:p/>
+          <w:p>
+            <w:r>
+              <w:t>- In ra nội dung tin nhắn trong màn hình console</w:t>
+            </w:r>
+          </w:p>
+          <w:p>
+            <w:r>
+              <w:t xml:space="preserve">- Nếu tin nhắn có loại “mesage” và nội dung khác </w:t>
+            </w:r>
+            <w:proofErr w:type="gramStart"/>
+            <w:r>
+              <w:t>“.bye</w:t>
+            </w:r>
+            <w:proofErr w:type="gramEnd"/>
+            <w:r>
+              <w:t>” thì thêm tin nhắn vào History và thêm nội dung tin nhắn vào bảng hiển thị của người dùng.</w:t>
+            </w:r>
+          </w:p>
         </w:tc>
         <w:tc>
           <w:tcPr>
             <w:tcW w:w="1252" w:type="dxa"/>
           </w:tcPr>
-          <w:p/>
+          <w:p>
+            <w:r>
+              <w:t>- ChatFrame: dòng 42, 305, 319, 329, 339, 367</w:t>
+            </w:r>
+          </w:p>
         </w:tc>
       </w:tr>
     </w:tbl>

</xml_diff>